<commit_message>
Update: Fix all structure of g4 Files and run.py
</commit_message>
<xml_diff>
--- a/Javascript rules.docx
+++ b/Javascript rules.docx
@@ -352,6 +352,7 @@
       </w:pPr>
       <w:r>
         <w:rPr>
+          <w:noProof/>
           <w:lang w:val="vi-VN"/>
         </w:rPr>
         <w:lastRenderedPageBreak/>
@@ -430,6 +431,7 @@
       </w:pPr>
       <w:r>
         <w:rPr>
+          <w:noProof/>
           <w:lang w:val="vi-VN"/>
         </w:rPr>
         <w:drawing>
@@ -498,17 +500,16 @@
         </w:rPr>
         <w:t>Không thể sử dụng hàm useEffect để thay đổi trực tiếp các giá trị state hoặc props mà không qua logic/điều kiện:</w:t>
       </w:r>
-      <w:bookmarkStart w:id="0" w:name="_GoBack"/>
-      <w:bookmarkEnd w:id="0"/>
-    </w:p>
-    <w:p>
-      <w:pPr>
-        <w:rPr>
-          <w:lang w:val="vi-VN"/>
-        </w:rPr>
-      </w:pPr>
-      <w:r>
-        <w:rPr>
+    </w:p>
+    <w:p>
+      <w:pPr>
+        <w:rPr>
+          <w:lang w:val="vi-VN"/>
+        </w:rPr>
+      </w:pPr>
+      <w:r>
+        <w:rPr>
+          <w:noProof/>
           <w:lang w:val="vi-VN"/>
         </w:rPr>
         <w:drawing>
@@ -547,6 +548,154 @@
           </wp:inline>
         </w:drawing>
       </w:r>
+      <w:r>
+        <w:rPr>
+          <w:lang w:val="vi-VN"/>
+        </w:rPr>
+        <w:t xml:space="preserve"> </w:t>
+      </w:r>
+    </w:p>
+    <w:p>
+      <w:pPr>
+        <w:pStyle w:val="ListParagraph"/>
+        <w:numPr>
+          <w:ilvl w:val="0"/>
+          <w:numId w:val="1"/>
+        </w:numPr>
+        <w:rPr>
+          <w:lang w:val="vi-VN"/>
+        </w:rPr>
+      </w:pPr>
+      <w:r>
+        <w:rPr>
+          <w:lang w:val="vi-VN"/>
+        </w:rPr>
+        <w:t>'function' is not allowed as a variable declaration name.</w:t>
+      </w:r>
+      <w:r>
+        <w:t xml:space="preserve"> </w:t>
+      </w:r>
+    </w:p>
+    <w:p>
+      <w:pPr>
+        <w:rPr>
+          <w:lang w:val="vi-VN"/>
+        </w:rPr>
+      </w:pPr>
+      <w:r>
+        <w:lastRenderedPageBreak/>
+        <w:drawing>
+          <wp:inline distT="0" distB="0" distL="0" distR="0" wp14:anchorId="79AB2644" wp14:editId="01AF8E69">
+            <wp:extent cx="5943600" cy="1376680"/>
+            <wp:effectExtent l="0" t="0" r="0" b="0"/>
+            <wp:docPr id="6" name="Picture 6"/>
+            <wp:cNvGraphicFramePr>
+              <a:graphicFrameLocks xmlns:a="http://schemas.openxmlformats.org/drawingml/2006/main" noChangeAspect="1"/>
+            </wp:cNvGraphicFramePr>
+            <a:graphic xmlns:a="http://schemas.openxmlformats.org/drawingml/2006/main">
+              <a:graphicData uri="http://schemas.openxmlformats.org/drawingml/2006/picture">
+                <pic:pic xmlns:pic="http://schemas.openxmlformats.org/drawingml/2006/picture">
+                  <pic:nvPicPr>
+                    <pic:cNvPr id="1" name=""/>
+                    <pic:cNvPicPr/>
+                  </pic:nvPicPr>
+                  <pic:blipFill>
+                    <a:blip r:embed="rId10"/>
+                    <a:stretch>
+                      <a:fillRect/>
+                    </a:stretch>
+                  </pic:blipFill>
+                  <pic:spPr>
+                    <a:xfrm>
+                      <a:off x="0" y="0"/>
+                      <a:ext cx="5943600" cy="1376680"/>
+                    </a:xfrm>
+                    <a:prstGeom prst="rect">
+                      <a:avLst/>
+                    </a:prstGeom>
+                  </pic:spPr>
+                </pic:pic>
+              </a:graphicData>
+            </a:graphic>
+          </wp:inline>
+        </w:drawing>
+      </w:r>
+      <w:r>
+        <w:t xml:space="preserve"> </w:t>
+      </w:r>
+    </w:p>
+    <w:p>
+      <w:pPr>
+        <w:pStyle w:val="ListParagraph"/>
+        <w:numPr>
+          <w:ilvl w:val="0"/>
+          <w:numId w:val="1"/>
+        </w:numPr>
+        <w:rPr>
+          <w:lang w:val="vi-VN"/>
+        </w:rPr>
+      </w:pPr>
+      <w:r>
+        <w:rPr>
+          <w:lang w:val="vi-VN"/>
+        </w:rPr>
+        <w:t>'new' is not allowed as a variable declaration name.</w:t>
+      </w:r>
+      <w:r>
+        <w:rPr>
+          <w:lang w:val="vi-VN"/>
+        </w:rPr>
+        <w:t xml:space="preserve"> </w:t>
+      </w:r>
+    </w:p>
+    <w:p>
+      <w:pPr>
+        <w:rPr>
+          <w:lang w:val="vi-VN"/>
+        </w:rPr>
+      </w:pPr>
+      <w:r>
+        <w:rPr>
+          <w:lang w:val="vi-VN"/>
+        </w:rPr>
+        <w:drawing>
+          <wp:inline distT="0" distB="0" distL="0" distR="0" wp14:anchorId="6B1FAE3B" wp14:editId="54BF4597">
+            <wp:extent cx="5943600" cy="1699260"/>
+            <wp:effectExtent l="0" t="0" r="0" b="0"/>
+            <wp:docPr id="7" name="Picture 7"/>
+            <wp:cNvGraphicFramePr>
+              <a:graphicFrameLocks xmlns:a="http://schemas.openxmlformats.org/drawingml/2006/main" noChangeAspect="1"/>
+            </wp:cNvGraphicFramePr>
+            <a:graphic xmlns:a="http://schemas.openxmlformats.org/drawingml/2006/main">
+              <a:graphicData uri="http://schemas.openxmlformats.org/drawingml/2006/picture">
+                <pic:pic xmlns:pic="http://schemas.openxmlformats.org/drawingml/2006/picture">
+                  <pic:nvPicPr>
+                    <pic:cNvPr id="1" name=""/>
+                    <pic:cNvPicPr/>
+                  </pic:nvPicPr>
+                  <pic:blipFill>
+                    <a:blip r:embed="rId11"/>
+                    <a:stretch>
+                      <a:fillRect/>
+                    </a:stretch>
+                  </pic:blipFill>
+                  <pic:spPr>
+                    <a:xfrm>
+                      <a:off x="0" y="0"/>
+                      <a:ext cx="5943600" cy="1699260"/>
+                    </a:xfrm>
+                    <a:prstGeom prst="rect">
+                      <a:avLst/>
+                    </a:prstGeom>
+                  </pic:spPr>
+                </pic:pic>
+              </a:graphicData>
+            </a:graphic>
+          </wp:inline>
+        </w:drawing>
+      </w:r>
+      <w:bookmarkStart w:id="0" w:name="_GoBack"/>
+      <w:bookmarkEnd w:id="0"/>
       <w:r>
         <w:rPr>
           <w:lang w:val="vi-VN"/>

</xml_diff>

<commit_message>
Fix: lexer rule precedence error
</commit_message>
<xml_diff>
--- a/Javascript rules.docx
+++ b/Javascript rules.docx
@@ -583,6 +583,9 @@
         </w:rPr>
       </w:pPr>
       <w:r>
+        <w:rPr>
+          <w:noProof/>
+        </w:rPr>
         <w:lastRenderedPageBreak/>
         <w:drawing>
           <wp:inline distT="0" distB="0" distL="0" distR="0" wp14:anchorId="79AB2644" wp14:editId="01AF8E69">
@@ -656,6 +659,7 @@
       </w:pPr>
       <w:r>
         <w:rPr>
+          <w:noProof/>
           <w:lang w:val="vi-VN"/>
         </w:rPr>
         <w:drawing>
@@ -694,8 +698,6 @@
           </wp:inline>
         </w:drawing>
       </w:r>
-      <w:bookmarkStart w:id="0" w:name="_GoBack"/>
-      <w:bookmarkEnd w:id="0"/>
       <w:r>
         <w:rPr>
           <w:lang w:val="vi-VN"/>
@@ -714,6 +716,32 @@
           <w:lang w:val="vi-VN"/>
         </w:rPr>
       </w:pPr>
+      <w:r>
+        <w:rPr>
+          <w:lang w:val="vi-VN"/>
+        </w:rPr>
+        <w:t xml:space="preserve">Biến không được giống nhau </w:t>
+      </w:r>
+    </w:p>
+    <w:p>
+      <w:pPr>
+        <w:pStyle w:val="ListParagraph"/>
+        <w:numPr>
+          <w:ilvl w:val="0"/>
+          <w:numId w:val="1"/>
+        </w:numPr>
+        <w:rPr>
+          <w:lang w:val="vi-VN"/>
+        </w:rPr>
+      </w:pPr>
+      <w:r>
+        <w:rPr>
+          <w:lang w:val="vi-VN"/>
+        </w:rPr>
+        <w:t>Open tag và close tag phải giống nhau</w:t>
+      </w:r>
+      <w:bookmarkStart w:id="0" w:name="_GoBack"/>
+      <w:bookmarkEnd w:id="0"/>
     </w:p>
     <w:sectPr>
       <w:pgSz w:w="12240" w:h="15840"/>

</xml_diff>

<commit_message>
Add: Error Listerner and edit error messages
Add Error Listerner for error handling and more user-friendly error messages
</commit_message>
<xml_diff>
--- a/Javascript rules.docx
+++ b/Javascript rules.docx
@@ -740,8 +740,877 @@
         </w:rPr>
         <w:t>Open tag và close tag phải giống nhau</w:t>
       </w:r>
+      <w:r>
+        <w:rPr>
+          <w:lang w:val="vi-VN"/>
+        </w:rPr>
+        <w:t xml:space="preserve"> </w:t>
+      </w:r>
+    </w:p>
+    <w:p>
+      <w:pPr>
+        <w:pStyle w:val="ListParagraph"/>
+        <w:numPr>
+          <w:ilvl w:val="0"/>
+          <w:numId w:val="1"/>
+        </w:numPr>
+        <w:rPr>
+          <w:lang w:val="vi-VN"/>
+        </w:rPr>
+      </w:pPr>
+      <w:r>
+        <w:rPr>
+          <w:lang w:val="vi-VN"/>
+        </w:rPr>
+        <w:t xml:space="preserve"> </w:t>
+      </w:r>
+    </w:p>
+    <w:p>
+      <w:pPr>
+        <w:rPr>
+          <w:lang w:val="vi-VN"/>
+        </w:rPr>
+      </w:pPr>
+    </w:p>
+    <w:p>
+      <w:pPr>
+        <w:rPr>
+          <w:lang w:val="vi-VN"/>
+        </w:rPr>
+      </w:pPr>
+    </w:p>
+    <w:p>
+      <w:pPr>
+        <w:rPr>
+          <w:lang w:val="vi-VN"/>
+        </w:rPr>
+      </w:pPr>
+    </w:p>
+    <w:p>
+      <w:pPr>
+        <w:rPr>
+          <w:b/>
+          <w:sz w:val="32"/>
+          <w:lang w:val="vi-VN"/>
+        </w:rPr>
+      </w:pPr>
+      <w:r>
+        <w:rPr>
+          <w:b/>
+          <w:sz w:val="32"/>
+          <w:lang w:val="vi-VN"/>
+        </w:rPr>
+        <w:t xml:space="preserve">Các function của rules này check được: </w:t>
+      </w:r>
+    </w:p>
+    <w:p>
+      <w:r>
+        <w:rPr>
+          <w:lang w:val="vi-VN"/>
+        </w:rPr>
+        <w:t>+ check được console.log()</w:t>
+      </w:r>
+      <w:r>
+        <w:t xml:space="preserve">: </w:t>
+      </w:r>
+    </w:p>
+    <w:p>
+      <w:pPr>
+        <w:pStyle w:val="ListParagraph"/>
+        <w:numPr>
+          <w:ilvl w:val="0"/>
+          <w:numId w:val="4"/>
+        </w:numPr>
+      </w:pPr>
+      <w:r>
+        <w:t xml:space="preserve">Case 1: </w:t>
+      </w:r>
+      <w:proofErr w:type="gramStart"/>
+      <w:r>
+        <w:t>console.log(</w:t>
+      </w:r>
+      <w:proofErr w:type="gramEnd"/>
+      <w:r>
+        <w:t xml:space="preserve">) </w:t>
+      </w:r>
+      <w:proofErr w:type="spellStart"/>
+      <w:r>
+        <w:t>không</w:t>
+      </w:r>
+      <w:proofErr w:type="spellEnd"/>
+      <w:r>
+        <w:rPr>
+          <w:lang w:val="vi-VN"/>
+        </w:rPr>
+        <w:t xml:space="preserve"> có giá trị ở trong: </w:t>
+      </w:r>
+      <w:r>
+        <w:t>console.log()</w:t>
+      </w:r>
+      <w:r>
+        <w:rPr>
+          <w:lang w:val="vi-VN"/>
+        </w:rPr>
+        <w:t>;</w:t>
+      </w:r>
+    </w:p>
+    <w:p>
+      <w:pPr>
+        <w:pStyle w:val="ListParagraph"/>
+        <w:numPr>
+          <w:ilvl w:val="0"/>
+          <w:numId w:val="4"/>
+        </w:numPr>
+      </w:pPr>
+      <w:r>
+        <w:t>Case</w:t>
+      </w:r>
+      <w:r>
+        <w:rPr>
+          <w:lang w:val="vi-VN"/>
+        </w:rPr>
+        <w:t xml:space="preserve"> 2: </w:t>
+      </w:r>
+      <w:proofErr w:type="gramStart"/>
+      <w:r>
+        <w:rPr>
+          <w:lang w:val="vi-VN"/>
+        </w:rPr>
+        <w:t>console.</w:t>
+      </w:r>
+      <w:r>
+        <w:t>log(</w:t>
+      </w:r>
+      <w:proofErr w:type="gramEnd"/>
+      <w:r>
+        <w:t xml:space="preserve">) </w:t>
+      </w:r>
+      <w:r>
+        <w:rPr>
+          <w:lang w:val="vi-VN"/>
+        </w:rPr>
+        <w:t>có giá trị</w:t>
+      </w:r>
+      <w:r>
+        <w:rPr>
+          <w:b/>
+          <w:lang w:val="vi-VN"/>
+        </w:rPr>
+        <w:t xml:space="preserve"> STRING</w:t>
+      </w:r>
+      <w:r>
+        <w:rPr>
+          <w:lang w:val="vi-VN"/>
+        </w:rPr>
+        <w:t xml:space="preserve"> ở trong: console.log(“hello”)</w:t>
+      </w:r>
+      <w:r>
+        <w:rPr>
+          <w:lang w:val="vi-VN"/>
+        </w:rPr>
+        <w:t>;</w:t>
+      </w:r>
+    </w:p>
+    <w:p>
+      <w:r>
+        <w:t>Case</w:t>
+      </w:r>
+      <w:r>
+        <w:rPr>
+          <w:lang w:val="vi-VN"/>
+        </w:rPr>
+        <w:t xml:space="preserve"> 3: </w:t>
+      </w:r>
+      <w:proofErr w:type="gramStart"/>
+      <w:r>
+        <w:rPr>
+          <w:lang w:val="vi-VN"/>
+        </w:rPr>
+        <w:t>console.</w:t>
+      </w:r>
+      <w:r>
+        <w:t>log(</w:t>
+      </w:r>
+      <w:proofErr w:type="gramEnd"/>
+      <w:r>
+        <w:t xml:space="preserve">) </w:t>
+      </w:r>
+      <w:r>
+        <w:rPr>
+          <w:lang w:val="vi-VN"/>
+        </w:rPr>
+        <w:t>có giá trị</w:t>
+      </w:r>
+      <w:r>
+        <w:rPr>
+          <w:b/>
+          <w:lang w:val="vi-VN"/>
+        </w:rPr>
+        <w:t xml:space="preserve"> </w:t>
+      </w:r>
+      <w:r>
+        <w:rPr>
+          <w:b/>
+          <w:lang w:val="vi-VN"/>
+        </w:rPr>
+        <w:t>OBJECT</w:t>
+      </w:r>
+      <w:r>
+        <w:rPr>
+          <w:lang w:val="vi-VN"/>
+        </w:rPr>
+        <w:t xml:space="preserve"> ở trong: console.log(</w:t>
+      </w:r>
+      <w:r>
+        <w:rPr>
+          <w:lang w:val="vi-VN"/>
+        </w:rPr>
+        <w:t>date</w:t>
+      </w:r>
+      <w:r>
+        <w:rPr>
+          <w:lang w:val="vi-VN"/>
+        </w:rPr>
+        <w:t>)</w:t>
+      </w:r>
+      <w:r>
+        <w:rPr>
+          <w:lang w:val="vi-VN"/>
+        </w:rPr>
+        <w:t>;</w:t>
+      </w:r>
+    </w:p>
+    <w:p>
+      <w:r>
+        <w:rPr>
+          <w:lang w:val="vi-VN"/>
+        </w:rPr>
+        <w:t>+ check cấu trúc useEffect</w:t>
+      </w:r>
+    </w:p>
+    <w:p>
+      <w:pPr>
+        <w:rPr>
+          <w:lang w:val="vi-VN"/>
+        </w:rPr>
+      </w:pPr>
+      <w:r>
+        <w:rPr>
+          <w:lang w:val="vi-VN"/>
+        </w:rPr>
+        <w:t xml:space="preserve">+ check được khai báo biến </w:t>
+      </w:r>
+    </w:p>
+    <w:p>
+      <w:pPr>
+        <w:rPr>
+          <w:lang w:val="vi-VN"/>
+        </w:rPr>
+      </w:pPr>
+      <w:r>
+        <w:rPr>
+          <w:lang w:val="vi-VN"/>
+        </w:rPr>
+        <w:t>+ check được khai báo useState (chưa có khai báo kiểu object)</w:t>
+      </w:r>
+    </w:p>
+    <w:p>
+      <w:pPr>
+        <w:rPr>
+          <w:lang w:val="vi-VN"/>
+        </w:rPr>
+      </w:pPr>
+      <w:r>
+        <w:rPr>
+          <w:lang w:val="vi-VN"/>
+        </w:rPr>
+        <w:t>+ check được cấu trúc tổng thể của functional component</w:t>
+      </w:r>
+    </w:p>
+    <w:p>
+      <w:pPr>
+        <w:rPr>
+          <w:lang w:val="vi-VN"/>
+        </w:rPr>
+      </w:pPr>
+      <w:r>
+        <w:rPr>
+          <w:lang w:val="vi-VN"/>
+        </w:rPr>
+        <w:t xml:space="preserve">+ check được việc tạo hoàn chỉnh array: const array = [1,2,3,4,5]; </w:t>
+      </w:r>
+    </w:p>
+    <w:p>
+      <w:pPr>
+        <w:rPr>
+          <w:lang w:val="vi-VN"/>
+        </w:rPr>
+      </w:pPr>
+      <w:r>
+        <w:rPr>
+          <w:lang w:val="vi-VN"/>
+        </w:rPr>
+        <w:t>+ check được khai báo đơn giản date: const o = new Date();</w:t>
+      </w:r>
+    </w:p>
+    <w:p>
+      <w:pPr>
+        <w:rPr>
+          <w:lang w:val="vi-VN"/>
+        </w:rPr>
+      </w:pPr>
+    </w:p>
+    <w:p>
+      <w:pPr>
+        <w:rPr>
+          <w:lang w:val="vi-VN"/>
+        </w:rPr>
+      </w:pPr>
+    </w:p>
+    <w:p>
+      <w:pPr>
+        <w:rPr>
+          <w:lang w:val="vi-VN"/>
+        </w:rPr>
+      </w:pPr>
+    </w:p>
+    <w:p>
+      <w:pPr>
+        <w:rPr>
+          <w:b/>
+          <w:sz w:val="32"/>
+          <w:lang w:val="vi-VN"/>
+        </w:rPr>
+      </w:pPr>
+      <w:r>
+        <w:rPr>
+          <w:b/>
+          <w:sz w:val="32"/>
+          <w:lang w:val="vi-VN"/>
+        </w:rPr>
+        <w:t xml:space="preserve">Các testcase cần take care: </w:t>
+      </w:r>
+    </w:p>
+    <w:p>
+      <w:pPr>
+        <w:rPr>
+          <w:lang w:val="vi-VN"/>
+        </w:rPr>
+      </w:pPr>
+      <w:r>
+        <w:rPr>
+          <w:lang w:val="vi-VN"/>
+        </w:rPr>
+        <w:t xml:space="preserve">+ check các dòng lệnh trong functional component thêm ; đằng sau mọi dòng </w:t>
+      </w:r>
+    </w:p>
+    <w:p>
+      <w:pPr>
+        <w:rPr>
+          <w:lang w:val="vi-VN"/>
+        </w:rPr>
+      </w:pPr>
+      <w:r>
+        <w:rPr>
+          <w:lang w:val="vi-VN"/>
+        </w:rPr>
+        <w:t xml:space="preserve">+ khai báo useState với object nằm trong </w:t>
+      </w:r>
+    </w:p>
+    <w:p>
+      <w:pPr>
+        <w:rPr>
+          <w:lang w:val="vi-VN"/>
+        </w:rPr>
+      </w:pPr>
+      <w:r>
+        <w:rPr>
+          <w:lang w:val="vi-VN"/>
+        </w:rPr>
+        <w:t>+ bỏ param vào trong useEffect: check ra lỗi không được có param trong useEffect</w:t>
+      </w:r>
+    </w:p>
+    <w:p>
+      <w:pPr>
+        <w:rPr>
+          <w:lang w:val="vi-VN"/>
+        </w:rPr>
+      </w:pPr>
+      <w:r>
+        <w:rPr>
+          <w:lang w:val="vi-VN"/>
+        </w:rPr>
+        <w:t>+ check Không được return một Promise trực tiếp từ callback (kiểm tra kĩ hơn trong docs)</w:t>
+      </w:r>
+    </w:p>
+    <w:p>
+      <w:pPr>
+        <w:rPr>
+          <w:lang w:val="vi-VN"/>
+        </w:rPr>
+      </w:pPr>
+      <w:r>
+        <w:rPr>
+          <w:lang w:val="vi-VN"/>
+        </w:rPr>
+        <w:t>+ check không thể sử sử dụng hàm useEffect để thay đổi trực tiếp các giá trị state hoặc props mà không qua logic/điều kiện:</w:t>
+      </w:r>
+    </w:p>
+    <w:p>
+      <w:pPr>
+        <w:rPr>
+          <w:lang w:val="vi-VN"/>
+        </w:rPr>
+      </w:pPr>
+      <w:r>
+        <w:rPr>
+          <w:lang w:val="vi-VN"/>
+        </w:rPr>
+        <w:t>+ check xem thử khai</w:t>
+      </w:r>
+      <w:r>
+        <w:rPr>
+          <w:lang w:val="vi-VN"/>
+        </w:rPr>
+        <w:t xml:space="preserve"> báo</w:t>
+      </w:r>
+      <w:r>
+        <w:rPr>
+          <w:lang w:val="vi-VN"/>
+        </w:rPr>
+        <w:t xml:space="preserve"> nhiều biến có được accept khong </w:t>
+      </w:r>
+    </w:p>
+    <w:p>
+      <w:pPr>
+        <w:rPr>
+          <w:lang w:val="vi-VN"/>
+        </w:rPr>
+      </w:pPr>
+      <w:r>
+        <w:rPr>
+          <w:lang w:val="vi-VN"/>
+        </w:rPr>
+        <w:t>+ check xem hai hàm không được trùng tên nhau</w:t>
+      </w:r>
+    </w:p>
+    <w:p>
+      <w:pPr>
+        <w:rPr>
+          <w:lang w:val="vi-VN"/>
+        </w:rPr>
+      </w:pPr>
+      <w:r>
+        <w:rPr>
+          <w:lang w:val="vi-VN"/>
+        </w:rPr>
+        <w:t>+ check xem thử có báo lỗi khi trong console.log t</w:t>
+      </w:r>
+    </w:p>
+    <w:p>
+      <w:pPr>
+        <w:rPr>
+          <w:lang w:val="vi-VN"/>
+        </w:rPr>
+      </w:pPr>
+      <w:r>
+        <w:rPr>
+          <w:lang w:val="vi-VN"/>
+        </w:rPr>
+        <w:t xml:space="preserve">+ </w:t>
+      </w:r>
+      <w:r>
+        <w:rPr>
+          <w:lang w:val="vi-VN"/>
+        </w:rPr>
+        <w:t xml:space="preserve">check trường hợp sau: </w:t>
+      </w:r>
+    </w:p>
+    <w:p>
+      <w:pPr>
+        <w:rPr>
+          <w:lang w:val="vi-VN"/>
+        </w:rPr>
+      </w:pPr>
+      <w:r>
+        <w:rPr>
+          <w:lang w:val="vi-VN"/>
+        </w:rPr>
+        <w:t xml:space="preserve"> </w:t>
+      </w:r>
+      <w:r>
+        <w:rPr>
+          <w:lang w:val="vi-VN"/>
+        </w:rPr>
+        <w:drawing>
+          <wp:inline distT="0" distB="0" distL="0" distR="0" wp14:anchorId="66B4137F" wp14:editId="34E7E1BE">
+            <wp:extent cx="5943600" cy="3703320"/>
+            <wp:effectExtent l="0" t="0" r="0" b="0"/>
+            <wp:docPr id="8" name="Picture 8"/>
+            <wp:cNvGraphicFramePr>
+              <a:graphicFrameLocks xmlns:a="http://schemas.openxmlformats.org/drawingml/2006/main" noChangeAspect="1"/>
+            </wp:cNvGraphicFramePr>
+            <a:graphic xmlns:a="http://schemas.openxmlformats.org/drawingml/2006/main">
+              <a:graphicData uri="http://schemas.openxmlformats.org/drawingml/2006/picture">
+                <pic:pic xmlns:pic="http://schemas.openxmlformats.org/drawingml/2006/picture">
+                  <pic:nvPicPr>
+                    <pic:cNvPr id="1" name=""/>
+                    <pic:cNvPicPr/>
+                  </pic:nvPicPr>
+                  <pic:blipFill>
+                    <a:blip r:embed="rId12"/>
+                    <a:stretch>
+                      <a:fillRect/>
+                    </a:stretch>
+                  </pic:blipFill>
+                  <pic:spPr>
+                    <a:xfrm>
+                      <a:off x="0" y="0"/>
+                      <a:ext cx="5943600" cy="3703320"/>
+                    </a:xfrm>
+                    <a:prstGeom prst="rect">
+                      <a:avLst/>
+                    </a:prstGeom>
+                  </pic:spPr>
+                </pic:pic>
+              </a:graphicData>
+            </a:graphic>
+          </wp:inline>
+        </w:drawing>
+      </w:r>
+    </w:p>
+    <w:p>
+      <w:pPr>
+        <w:pStyle w:val="ListParagraph"/>
+        <w:numPr>
+          <w:ilvl w:val="0"/>
+          <w:numId w:val="3"/>
+        </w:numPr>
+        <w:rPr>
+          <w:lang w:val="vi-VN"/>
+        </w:rPr>
+      </w:pPr>
+      <w:r>
+        <w:rPr>
+          <w:lang w:val="vi-VN"/>
+        </w:rPr>
+        <w:t xml:space="preserve">Phải khai báo biến và có giá trị rồi thì ở dưới chỗ jsx mới dùng được không thì sẽ báo lỗi </w:t>
+      </w:r>
+    </w:p>
+    <w:p>
+      <w:pPr>
+        <w:rPr>
+          <w:lang w:val="vi-VN"/>
+        </w:rPr>
+      </w:pPr>
+      <w:r>
+        <w:lastRenderedPageBreak/>
+        <w:t xml:space="preserve">+ check </w:t>
+      </w:r>
+      <w:proofErr w:type="spellStart"/>
+      <w:r>
+        <w:t>xem</w:t>
+      </w:r>
+      <w:proofErr w:type="spellEnd"/>
+      <w:r>
+        <w:t xml:space="preserve"> </w:t>
+      </w:r>
+      <w:r>
+        <w:rPr>
+          <w:lang w:val="vi-VN"/>
+        </w:rPr>
+        <w:t xml:space="preserve">thử </w:t>
+      </w:r>
+      <w:r>
+        <w:rPr>
+          <w:lang w:val="vi-VN"/>
+        </w:rPr>
+        <w:t xml:space="preserve">các trường hợp sau: </w:t>
+      </w:r>
+    </w:p>
+    <w:p>
+      <w:pPr>
+        <w:rPr>
+          <w:lang w:val="vi-VN"/>
+        </w:rPr>
+      </w:pPr>
+      <w:r>
+        <w:rPr>
+          <w:lang w:val="vi-VN"/>
+        </w:rPr>
+        <w:drawing>
+          <wp:inline distT="0" distB="0" distL="0" distR="0" wp14:anchorId="0871D419" wp14:editId="3AF05AD5">
+            <wp:extent cx="3543795" cy="533474"/>
+            <wp:effectExtent l="0" t="0" r="0" b="0"/>
+            <wp:docPr id="9" name="Picture 9"/>
+            <wp:cNvGraphicFramePr>
+              <a:graphicFrameLocks xmlns:a="http://schemas.openxmlformats.org/drawingml/2006/main" noChangeAspect="1"/>
+            </wp:cNvGraphicFramePr>
+            <a:graphic xmlns:a="http://schemas.openxmlformats.org/drawingml/2006/main">
+              <a:graphicData uri="http://schemas.openxmlformats.org/drawingml/2006/picture">
+                <pic:pic xmlns:pic="http://schemas.openxmlformats.org/drawingml/2006/picture">
+                  <pic:nvPicPr>
+                    <pic:cNvPr id="1" name=""/>
+                    <pic:cNvPicPr/>
+                  </pic:nvPicPr>
+                  <pic:blipFill>
+                    <a:blip r:embed="rId13"/>
+                    <a:stretch>
+                      <a:fillRect/>
+                    </a:stretch>
+                  </pic:blipFill>
+                  <pic:spPr>
+                    <a:xfrm>
+                      <a:off x="0" y="0"/>
+                      <a:ext cx="3543795" cy="533474"/>
+                    </a:xfrm>
+                    <a:prstGeom prst="rect">
+                      <a:avLst/>
+                    </a:prstGeom>
+                  </pic:spPr>
+                </pic:pic>
+              </a:graphicData>
+            </a:graphic>
+          </wp:inline>
+        </w:drawing>
+      </w:r>
+    </w:p>
+    <w:p>
+      <w:pPr>
+        <w:rPr>
+          <w:lang w:val="vi-VN"/>
+        </w:rPr>
+      </w:pPr>
+      <w:r>
+        <w:rPr>
+          <w:lang w:val="vi-VN"/>
+        </w:rPr>
+        <w:drawing>
+          <wp:inline distT="0" distB="0" distL="0" distR="0" wp14:anchorId="4212BC74" wp14:editId="77EC2F23">
+            <wp:extent cx="2562583" cy="638264"/>
+            <wp:effectExtent l="0" t="0" r="9525" b="9525"/>
+            <wp:docPr id="10" name="Picture 10"/>
+            <wp:cNvGraphicFramePr>
+              <a:graphicFrameLocks xmlns:a="http://schemas.openxmlformats.org/drawingml/2006/main" noChangeAspect="1"/>
+            </wp:cNvGraphicFramePr>
+            <a:graphic xmlns:a="http://schemas.openxmlformats.org/drawingml/2006/main">
+              <a:graphicData uri="http://schemas.openxmlformats.org/drawingml/2006/picture">
+                <pic:pic xmlns:pic="http://schemas.openxmlformats.org/drawingml/2006/picture">
+                  <pic:nvPicPr>
+                    <pic:cNvPr id="1" name=""/>
+                    <pic:cNvPicPr/>
+                  </pic:nvPicPr>
+                  <pic:blipFill>
+                    <a:blip r:embed="rId14"/>
+                    <a:stretch>
+                      <a:fillRect/>
+                    </a:stretch>
+                  </pic:blipFill>
+                  <pic:spPr>
+                    <a:xfrm>
+                      <a:off x="0" y="0"/>
+                      <a:ext cx="2562583" cy="638264"/>
+                    </a:xfrm>
+                    <a:prstGeom prst="rect">
+                      <a:avLst/>
+                    </a:prstGeom>
+                  </pic:spPr>
+                </pic:pic>
+              </a:graphicData>
+            </a:graphic>
+          </wp:inline>
+        </w:drawing>
+      </w:r>
+    </w:p>
+    <w:p>
+      <w:pPr>
+        <w:rPr>
+          <w:lang w:val="vi-VN"/>
+        </w:rPr>
+      </w:pPr>
+      <w:r>
+        <w:rPr>
+          <w:lang w:val="vi-VN"/>
+        </w:rPr>
+        <w:drawing>
+          <wp:inline distT="0" distB="0" distL="0" distR="0" wp14:anchorId="527053A1" wp14:editId="0CE239BD">
+            <wp:extent cx="2648320" cy="609685"/>
+            <wp:effectExtent l="0" t="0" r="0" b="0"/>
+            <wp:docPr id="11" name="Picture 11"/>
+            <wp:cNvGraphicFramePr>
+              <a:graphicFrameLocks xmlns:a="http://schemas.openxmlformats.org/drawingml/2006/main" noChangeAspect="1"/>
+            </wp:cNvGraphicFramePr>
+            <a:graphic xmlns:a="http://schemas.openxmlformats.org/drawingml/2006/main">
+              <a:graphicData uri="http://schemas.openxmlformats.org/drawingml/2006/picture">
+                <pic:pic xmlns:pic="http://schemas.openxmlformats.org/drawingml/2006/picture">
+                  <pic:nvPicPr>
+                    <pic:cNvPr id="1" name=""/>
+                    <pic:cNvPicPr/>
+                  </pic:nvPicPr>
+                  <pic:blipFill>
+                    <a:blip r:embed="rId15"/>
+                    <a:stretch>
+                      <a:fillRect/>
+                    </a:stretch>
+                  </pic:blipFill>
+                  <pic:spPr>
+                    <a:xfrm>
+                      <a:off x="0" y="0"/>
+                      <a:ext cx="2648320" cy="609685"/>
+                    </a:xfrm>
+                    <a:prstGeom prst="rect">
+                      <a:avLst/>
+                    </a:prstGeom>
+                  </pic:spPr>
+                </pic:pic>
+              </a:graphicData>
+            </a:graphic>
+          </wp:inline>
+        </w:drawing>
+      </w:r>
       <w:bookmarkStart w:id="0" w:name="_GoBack"/>
       <w:bookmarkEnd w:id="0"/>
+    </w:p>
+    <w:p>
+      <w:pPr>
+        <w:rPr>
+          <w:lang w:val="vi-VN"/>
+        </w:rPr>
+      </w:pPr>
+    </w:p>
+    <w:p>
+      <w:pPr>
+        <w:rPr>
+          <w:lang w:val="vi-VN"/>
+        </w:rPr>
+      </w:pPr>
+    </w:p>
+    <w:p>
+      <w:pPr>
+        <w:rPr>
+          <w:b/>
+          <w:sz w:val="36"/>
+          <w:lang w:val="vi-VN"/>
+        </w:rPr>
+      </w:pPr>
+      <w:r>
+        <w:rPr>
+          <w:b/>
+          <w:sz w:val="36"/>
+          <w:lang w:val="vi-VN"/>
+        </w:rPr>
+        <w:t>NOTE:</w:t>
+      </w:r>
+    </w:p>
+    <w:p>
+      <w:r>
+        <w:rPr>
+          <w:lang w:val="vi-VN"/>
+        </w:rPr>
+        <w:t xml:space="preserve">+ </w:t>
+      </w:r>
+      <w:r>
+        <w:rPr>
+          <w:lang w:val="vi-VN"/>
+        </w:rPr>
+        <w:t>testcase/function</w:t>
+      </w:r>
+      <w:r>
+        <w:rPr>
+          <w:lang w:val="vi-VN"/>
+        </w:rPr>
+        <w:t xml:space="preserve"> nào ổn rồi thì dùng màu xanh phủ lê, ví dụ: </w:t>
+      </w:r>
+    </w:p>
+    <w:p>
+      <w:pPr>
+        <w:rPr>
+          <w:lang w:val="vi-VN"/>
+        </w:rPr>
+      </w:pPr>
+      <w:r>
+        <w:rPr>
+          <w:highlight w:val="green"/>
+          <w:lang w:val="vi-VN"/>
+        </w:rPr>
+        <w:t>+ check các dòng lệnh trong functional component thêm ; đằng sau mọi dòng</w:t>
+      </w:r>
+      <w:r>
+        <w:rPr>
+          <w:lang w:val="vi-VN"/>
+        </w:rPr>
+        <w:t xml:space="preserve"> </w:t>
+      </w:r>
+    </w:p>
+    <w:p>
+      <w:pPr>
+        <w:rPr>
+          <w:lang w:val="vi-VN"/>
+        </w:rPr>
+      </w:pPr>
+      <w:r>
+        <w:rPr>
+          <w:lang w:val="vi-VN"/>
+        </w:rPr>
+        <w:t xml:space="preserve">+ </w:t>
+      </w:r>
+      <w:r>
+        <w:rPr>
+          <w:lang w:val="vi-VN"/>
+        </w:rPr>
+        <w:t>testcase/function nào</w:t>
+      </w:r>
+      <w:r>
+        <w:rPr>
+          <w:lang w:val="vi-VN"/>
+        </w:rPr>
+        <w:t xml:space="preserve"> chưa</w:t>
+      </w:r>
+      <w:r>
+        <w:rPr>
+          <w:lang w:val="vi-VN"/>
+        </w:rPr>
+        <w:t xml:space="preserve"> ổn thì dùng màu </w:t>
+      </w:r>
+      <w:r>
+        <w:rPr>
+          <w:lang w:val="vi-VN"/>
+        </w:rPr>
+        <w:t>đỏ</w:t>
+      </w:r>
+      <w:r>
+        <w:rPr>
+          <w:lang w:val="vi-VN"/>
+        </w:rPr>
+        <w:t xml:space="preserve"> phủ lê, ví dụ:</w:t>
+      </w:r>
+    </w:p>
+    <w:p>
+      <w:pPr>
+        <w:rPr>
+          <w:lang w:val="vi-VN"/>
+        </w:rPr>
+      </w:pPr>
+      <w:r>
+        <w:rPr>
+          <w:highlight w:val="red"/>
+          <w:lang w:val="vi-VN"/>
+        </w:rPr>
+        <w:t>+ check các dòng lệnh trong functional component thêm ; đằng sau mọi dòng</w:t>
+      </w:r>
+      <w:r>
+        <w:rPr>
+          <w:lang w:val="vi-VN"/>
+        </w:rPr>
+        <w:t xml:space="preserve"> </w:t>
+      </w:r>
+    </w:p>
+    <w:p>
+      <w:pPr>
+        <w:rPr>
+          <w:lang w:val="vi-VN"/>
+        </w:rPr>
+      </w:pPr>
     </w:p>
     <w:sectPr>
       <w:pgSz w:w="12240" w:h="15840"/>
@@ -756,6 +1625,119 @@
 <file path=word/numbering.xml><?xml version="1.0" encoding="utf-8"?>
 <w:numbering xmlns:wpc="http://schemas.microsoft.com/office/word/2010/wordprocessingCanvas" xmlns:cx="http://schemas.microsoft.com/office/drawing/2014/chartex" xmlns:cx1="http://schemas.microsoft.com/office/drawing/2015/9/8/chartex" xmlns:cx2="http://schemas.microsoft.com/office/drawing/2015/10/21/chartex" xmlns:cx3="http://schemas.microsoft.com/office/drawing/2016/5/9/chartex" xmlns:cx4="http://schemas.microsoft.com/office/drawing/2016/5/10/chartex" xmlns:cx5="http://schemas.microsoft.com/office/drawing/2016/5/11/chartex" xmlns:cx6="http://schemas.microsoft.com/office/drawing/2016/5/12/chartex" xmlns:cx7="http://schemas.microsoft.com/office/drawing/2016/5/13/chartex" xmlns:cx8="http://schemas.microsoft.com/office/drawing/2016/5/14/chartex" xmlns:mc="http://schemas.openxmlformats.org/markup-compatibility/2006" xmlns:aink="http://schemas.microsoft.com/office/drawing/2016/ink" xmlns:am3d="http://schemas.microsoft.com/office/drawing/2017/model3d" xmlns:o="urn:schemas-microsoft-com:office:office" xmlns:r="http://schemas.openxmlformats.org/officeDocument/2006/relationships" xmlns:m="http://schemas.openxmlformats.org/officeDocument/2006/math" xmlns:v="urn:schemas-microsoft-com:vml" xmlns:wp14="http://schemas.microsoft.com/office/word/2010/wordprocessingDrawing" xmlns:wp="http://schemas.openxmlformats.org/drawingml/2006/wordprocessingDrawing" xmlns:w10="urn:schemas-microsoft-com:office:word" xmlns:w="http://schemas.openxmlformats.org/wordprocessingml/2006/main" xmlns:w14="http://schemas.microsoft.com/office/word/2010/wordml" xmlns:w15="http://schemas.microsoft.com/office/word/2012/wordml" xmlns:w16cid="http://schemas.microsoft.com/office/word/2016/wordml/cid" xmlns:w16se="http://schemas.microsoft.com/office/word/2015/wordml/symex" xmlns:wpg="http://schemas.microsoft.com/office/word/2010/wordprocessingGroup" xmlns:wpi="http://schemas.microsoft.com/office/word/2010/wordprocessingInk" xmlns:wne="http://schemas.microsoft.com/office/word/2006/wordml" xmlns:wps="http://schemas.microsoft.com/office/word/2010/wordprocessingShape" mc:Ignorable="w14 w15 w16se w16cid wp14">
   <w:abstractNum w:abstractNumId="0" w15:restartNumberingAfterBreak="0">
+    <w:nsid w:val="29E7320A"/>
+    <w:multiLevelType w:val="hybridMultilevel"/>
+    <w:tmpl w:val="AEA0DEB6"/>
+    <w:lvl w:ilvl="0" w:tplc="04090001">
+      <w:start w:val="1"/>
+      <w:numFmt w:val="bullet"/>
+      <w:lvlText w:val=""/>
+      <w:lvlJc w:val="left"/>
+      <w:pPr>
+        <w:ind w:left="720" w:hanging="360"/>
+      </w:pPr>
+      <w:rPr>
+        <w:rFonts w:ascii="Symbol" w:hAnsi="Symbol" w:hint="default"/>
+      </w:rPr>
+    </w:lvl>
+    <w:lvl w:ilvl="1" w:tplc="04090003" w:tentative="1">
+      <w:start w:val="1"/>
+      <w:numFmt w:val="bullet"/>
+      <w:lvlText w:val="o"/>
+      <w:lvlJc w:val="left"/>
+      <w:pPr>
+        <w:ind w:left="1440" w:hanging="360"/>
+      </w:pPr>
+      <w:rPr>
+        <w:rFonts w:ascii="Courier New" w:hAnsi="Courier New" w:cs="Courier New" w:hint="default"/>
+      </w:rPr>
+    </w:lvl>
+    <w:lvl w:ilvl="2" w:tplc="04090005" w:tentative="1">
+      <w:start w:val="1"/>
+      <w:numFmt w:val="bullet"/>
+      <w:lvlText w:val=""/>
+      <w:lvlJc w:val="left"/>
+      <w:pPr>
+        <w:ind w:left="2160" w:hanging="360"/>
+      </w:pPr>
+      <w:rPr>
+        <w:rFonts w:ascii="Wingdings" w:hAnsi="Wingdings" w:hint="default"/>
+      </w:rPr>
+    </w:lvl>
+    <w:lvl w:ilvl="3" w:tplc="04090001" w:tentative="1">
+      <w:start w:val="1"/>
+      <w:numFmt w:val="bullet"/>
+      <w:lvlText w:val=""/>
+      <w:lvlJc w:val="left"/>
+      <w:pPr>
+        <w:ind w:left="2880" w:hanging="360"/>
+      </w:pPr>
+      <w:rPr>
+        <w:rFonts w:ascii="Symbol" w:hAnsi="Symbol" w:hint="default"/>
+      </w:rPr>
+    </w:lvl>
+    <w:lvl w:ilvl="4" w:tplc="04090003" w:tentative="1">
+      <w:start w:val="1"/>
+      <w:numFmt w:val="bullet"/>
+      <w:lvlText w:val="o"/>
+      <w:lvlJc w:val="left"/>
+      <w:pPr>
+        <w:ind w:left="3600" w:hanging="360"/>
+      </w:pPr>
+      <w:rPr>
+        <w:rFonts w:ascii="Courier New" w:hAnsi="Courier New" w:cs="Courier New" w:hint="default"/>
+      </w:rPr>
+    </w:lvl>
+    <w:lvl w:ilvl="5" w:tplc="04090005" w:tentative="1">
+      <w:start w:val="1"/>
+      <w:numFmt w:val="bullet"/>
+      <w:lvlText w:val=""/>
+      <w:lvlJc w:val="left"/>
+      <w:pPr>
+        <w:ind w:left="4320" w:hanging="360"/>
+      </w:pPr>
+      <w:rPr>
+        <w:rFonts w:ascii="Wingdings" w:hAnsi="Wingdings" w:hint="default"/>
+      </w:rPr>
+    </w:lvl>
+    <w:lvl w:ilvl="6" w:tplc="04090001" w:tentative="1">
+      <w:start w:val="1"/>
+      <w:numFmt w:val="bullet"/>
+      <w:lvlText w:val=""/>
+      <w:lvlJc w:val="left"/>
+      <w:pPr>
+        <w:ind w:left="5040" w:hanging="360"/>
+      </w:pPr>
+      <w:rPr>
+        <w:rFonts w:ascii="Symbol" w:hAnsi="Symbol" w:hint="default"/>
+      </w:rPr>
+    </w:lvl>
+    <w:lvl w:ilvl="7" w:tplc="04090003" w:tentative="1">
+      <w:start w:val="1"/>
+      <w:numFmt w:val="bullet"/>
+      <w:lvlText w:val="o"/>
+      <w:lvlJc w:val="left"/>
+      <w:pPr>
+        <w:ind w:left="5760" w:hanging="360"/>
+      </w:pPr>
+      <w:rPr>
+        <w:rFonts w:ascii="Courier New" w:hAnsi="Courier New" w:cs="Courier New" w:hint="default"/>
+      </w:rPr>
+    </w:lvl>
+    <w:lvl w:ilvl="8" w:tplc="04090005" w:tentative="1">
+      <w:start w:val="1"/>
+      <w:numFmt w:val="bullet"/>
+      <w:lvlText w:val=""/>
+      <w:lvlJc w:val="left"/>
+      <w:pPr>
+        <w:ind w:left="6480" w:hanging="360"/>
+      </w:pPr>
+      <w:rPr>
+        <w:rFonts w:ascii="Wingdings" w:hAnsi="Wingdings" w:hint="default"/>
+      </w:rPr>
+    </w:lvl>
+  </w:abstractNum>
+  <w:abstractNum w:abstractNumId="1" w15:restartNumberingAfterBreak="0">
     <w:nsid w:val="38997C07"/>
     <w:multiLevelType w:val="hybridMultilevel"/>
     <w:tmpl w:val="DC1E2396"/>
@@ -841,7 +1823,7 @@
       </w:pPr>
     </w:lvl>
   </w:abstractNum>
-  <w:abstractNum w:abstractNumId="1" w15:restartNumberingAfterBreak="0">
+  <w:abstractNum w:abstractNumId="2" w15:restartNumberingAfterBreak="0">
     <w:nsid w:val="6A7A1342"/>
     <w:multiLevelType w:val="hybridMultilevel"/>
     <w:tmpl w:val="0D70D19A"/>
@@ -953,11 +1935,129 @@
       </w:rPr>
     </w:lvl>
   </w:abstractNum>
+  <w:abstractNum w:abstractNumId="3" w15:restartNumberingAfterBreak="0">
+    <w:nsid w:val="6E992AFF"/>
+    <w:multiLevelType w:val="hybridMultilevel"/>
+    <w:tmpl w:val="E5CAF608"/>
+    <w:lvl w:ilvl="0" w:tplc="676AAA6E">
+      <w:numFmt w:val="bullet"/>
+      <w:lvlText w:val=""/>
+      <w:lvlJc w:val="left"/>
+      <w:pPr>
+        <w:ind w:left="720" w:hanging="360"/>
+      </w:pPr>
+      <w:rPr>
+        <w:rFonts w:ascii="Wingdings" w:eastAsiaTheme="minorHAnsi" w:hAnsi="Wingdings" w:cstheme="minorBidi" w:hint="default"/>
+      </w:rPr>
+    </w:lvl>
+    <w:lvl w:ilvl="1" w:tplc="04090003" w:tentative="1">
+      <w:start w:val="1"/>
+      <w:numFmt w:val="bullet"/>
+      <w:lvlText w:val="o"/>
+      <w:lvlJc w:val="left"/>
+      <w:pPr>
+        <w:ind w:left="1440" w:hanging="360"/>
+      </w:pPr>
+      <w:rPr>
+        <w:rFonts w:ascii="Courier New" w:hAnsi="Courier New" w:cs="Courier New" w:hint="default"/>
+      </w:rPr>
+    </w:lvl>
+    <w:lvl w:ilvl="2" w:tplc="04090005" w:tentative="1">
+      <w:start w:val="1"/>
+      <w:numFmt w:val="bullet"/>
+      <w:lvlText w:val=""/>
+      <w:lvlJc w:val="left"/>
+      <w:pPr>
+        <w:ind w:left="2160" w:hanging="360"/>
+      </w:pPr>
+      <w:rPr>
+        <w:rFonts w:ascii="Wingdings" w:hAnsi="Wingdings" w:hint="default"/>
+      </w:rPr>
+    </w:lvl>
+    <w:lvl w:ilvl="3" w:tplc="04090001" w:tentative="1">
+      <w:start w:val="1"/>
+      <w:numFmt w:val="bullet"/>
+      <w:lvlText w:val=""/>
+      <w:lvlJc w:val="left"/>
+      <w:pPr>
+        <w:ind w:left="2880" w:hanging="360"/>
+      </w:pPr>
+      <w:rPr>
+        <w:rFonts w:ascii="Symbol" w:hAnsi="Symbol" w:hint="default"/>
+      </w:rPr>
+    </w:lvl>
+    <w:lvl w:ilvl="4" w:tplc="04090003" w:tentative="1">
+      <w:start w:val="1"/>
+      <w:numFmt w:val="bullet"/>
+      <w:lvlText w:val="o"/>
+      <w:lvlJc w:val="left"/>
+      <w:pPr>
+        <w:ind w:left="3600" w:hanging="360"/>
+      </w:pPr>
+      <w:rPr>
+        <w:rFonts w:ascii="Courier New" w:hAnsi="Courier New" w:cs="Courier New" w:hint="default"/>
+      </w:rPr>
+    </w:lvl>
+    <w:lvl w:ilvl="5" w:tplc="04090005" w:tentative="1">
+      <w:start w:val="1"/>
+      <w:numFmt w:val="bullet"/>
+      <w:lvlText w:val=""/>
+      <w:lvlJc w:val="left"/>
+      <w:pPr>
+        <w:ind w:left="4320" w:hanging="360"/>
+      </w:pPr>
+      <w:rPr>
+        <w:rFonts w:ascii="Wingdings" w:hAnsi="Wingdings" w:hint="default"/>
+      </w:rPr>
+    </w:lvl>
+    <w:lvl w:ilvl="6" w:tplc="04090001" w:tentative="1">
+      <w:start w:val="1"/>
+      <w:numFmt w:val="bullet"/>
+      <w:lvlText w:val=""/>
+      <w:lvlJc w:val="left"/>
+      <w:pPr>
+        <w:ind w:left="5040" w:hanging="360"/>
+      </w:pPr>
+      <w:rPr>
+        <w:rFonts w:ascii="Symbol" w:hAnsi="Symbol" w:hint="default"/>
+      </w:rPr>
+    </w:lvl>
+    <w:lvl w:ilvl="7" w:tplc="04090003" w:tentative="1">
+      <w:start w:val="1"/>
+      <w:numFmt w:val="bullet"/>
+      <w:lvlText w:val="o"/>
+      <w:lvlJc w:val="left"/>
+      <w:pPr>
+        <w:ind w:left="5760" w:hanging="360"/>
+      </w:pPr>
+      <w:rPr>
+        <w:rFonts w:ascii="Courier New" w:hAnsi="Courier New" w:cs="Courier New" w:hint="default"/>
+      </w:rPr>
+    </w:lvl>
+    <w:lvl w:ilvl="8" w:tplc="04090005" w:tentative="1">
+      <w:start w:val="1"/>
+      <w:numFmt w:val="bullet"/>
+      <w:lvlText w:val=""/>
+      <w:lvlJc w:val="left"/>
+      <w:pPr>
+        <w:ind w:left="6480" w:hanging="360"/>
+      </w:pPr>
+      <w:rPr>
+        <w:rFonts w:ascii="Wingdings" w:hAnsi="Wingdings" w:hint="default"/>
+      </w:rPr>
+    </w:lvl>
+  </w:abstractNum>
   <w:num w:numId="1">
-    <w:abstractNumId w:val="0"/>
+    <w:abstractNumId w:val="1"/>
   </w:num>
   <w:num w:numId="2">
-    <w:abstractNumId w:val="1"/>
+    <w:abstractNumId w:val="2"/>
+  </w:num>
+  <w:num w:numId="3">
+    <w:abstractNumId w:val="3"/>
+  </w:num>
+  <w:num w:numId="4">
+    <w:abstractNumId w:val="0"/>
   </w:num>
 </w:numbering>
 </file>
@@ -1359,6 +2459,7 @@
   <w:style w:type="paragraph" w:default="1" w:styleId="Normal">
     <w:name w:val="Normal"/>
     <w:qFormat/>
+    <w:rsid w:val="003A2434"/>
   </w:style>
   <w:style w:type="character" w:default="1" w:styleId="DefaultParagraphFont">
     <w:name w:val="Default Paragraph Font"/>

</xml_diff>

<commit_message>
Fix: javascript rules docx
</commit_message>
<xml_diff>
--- a/Javascript rules.docx
+++ b/Javascript rules.docx
@@ -583,6 +583,9 @@
         </w:rPr>
       </w:pPr>
       <w:r>
+        <w:rPr>
+          <w:noProof/>
+        </w:rPr>
         <w:lastRenderedPageBreak/>
         <w:drawing>
           <wp:inline distT="0" distB="0" distL="0" distR="0" wp14:anchorId="79AB2644" wp14:editId="01AF8E69">
@@ -656,6 +659,7 @@
       </w:pPr>
       <w:r>
         <w:rPr>
+          <w:noProof/>
           <w:lang w:val="vi-VN"/>
         </w:rPr>
         <w:drawing>
@@ -694,8 +698,6 @@
           </wp:inline>
         </w:drawing>
       </w:r>
-      <w:bookmarkStart w:id="0" w:name="_GoBack"/>
-      <w:bookmarkEnd w:id="0"/>
       <w:r>
         <w:rPr>
           <w:lang w:val="vi-VN"/>
@@ -710,6 +712,901 @@
           <w:ilvl w:val="0"/>
           <w:numId w:val="1"/>
         </w:numPr>
+        <w:rPr>
+          <w:lang w:val="vi-VN"/>
+        </w:rPr>
+      </w:pPr>
+      <w:r>
+        <w:rPr>
+          <w:lang w:val="vi-VN"/>
+        </w:rPr>
+        <w:t xml:space="preserve">Biến không được giống nhau </w:t>
+      </w:r>
+    </w:p>
+    <w:p>
+      <w:pPr>
+        <w:pStyle w:val="ListParagraph"/>
+        <w:numPr>
+          <w:ilvl w:val="0"/>
+          <w:numId w:val="1"/>
+        </w:numPr>
+        <w:rPr>
+          <w:lang w:val="vi-VN"/>
+        </w:rPr>
+      </w:pPr>
+      <w:r>
+        <w:rPr>
+          <w:lang w:val="vi-VN"/>
+        </w:rPr>
+        <w:t>Open tag và close tag phải giống nhau</w:t>
+      </w:r>
+      <w:r>
+        <w:rPr>
+          <w:lang w:val="vi-VN"/>
+        </w:rPr>
+        <w:t xml:space="preserve"> </w:t>
+      </w:r>
+    </w:p>
+    <w:p>
+      <w:pPr>
+        <w:pStyle w:val="ListParagraph"/>
+        <w:numPr>
+          <w:ilvl w:val="0"/>
+          <w:numId w:val="1"/>
+        </w:numPr>
+        <w:rPr>
+          <w:lang w:val="vi-VN"/>
+        </w:rPr>
+      </w:pPr>
+      <w:r>
+        <w:rPr>
+          <w:lang w:val="vi-VN"/>
+        </w:rPr>
+        <w:t xml:space="preserve"> </w:t>
+      </w:r>
+    </w:p>
+    <w:p>
+      <w:pPr>
+        <w:rPr>
+          <w:lang w:val="vi-VN"/>
+        </w:rPr>
+      </w:pPr>
+    </w:p>
+    <w:p>
+      <w:pPr>
+        <w:rPr>
+          <w:lang w:val="vi-VN"/>
+        </w:rPr>
+      </w:pPr>
+    </w:p>
+    <w:p>
+      <w:pPr>
+        <w:rPr>
+          <w:lang w:val="vi-VN"/>
+        </w:rPr>
+      </w:pPr>
+    </w:p>
+    <w:p>
+      <w:pPr>
+        <w:rPr>
+          <w:b/>
+          <w:sz w:val="32"/>
+          <w:lang w:val="vi-VN"/>
+        </w:rPr>
+      </w:pPr>
+      <w:r>
+        <w:rPr>
+          <w:b/>
+          <w:sz w:val="32"/>
+          <w:lang w:val="vi-VN"/>
+        </w:rPr>
+        <w:t xml:space="preserve">Các function của rules này check được: </w:t>
+      </w:r>
+    </w:p>
+    <w:p>
+      <w:r>
+        <w:rPr>
+          <w:lang w:val="vi-VN"/>
+        </w:rPr>
+        <w:t>+ check được console.log()</w:t>
+      </w:r>
+      <w:r>
+        <w:t xml:space="preserve">: </w:t>
+      </w:r>
+    </w:p>
+    <w:p>
+      <w:pPr>
+        <w:pStyle w:val="ListParagraph"/>
+        <w:numPr>
+          <w:ilvl w:val="0"/>
+          <w:numId w:val="4"/>
+        </w:numPr>
+      </w:pPr>
+      <w:r>
+        <w:t xml:space="preserve">Case 1: </w:t>
+      </w:r>
+      <w:proofErr w:type="gramStart"/>
+      <w:r>
+        <w:t>console.log(</w:t>
+      </w:r>
+      <w:proofErr w:type="gramEnd"/>
+      <w:r>
+        <w:t xml:space="preserve">) </w:t>
+      </w:r>
+      <w:proofErr w:type="spellStart"/>
+      <w:r>
+        <w:t>không</w:t>
+      </w:r>
+      <w:proofErr w:type="spellEnd"/>
+      <w:r>
+        <w:rPr>
+          <w:lang w:val="vi-VN"/>
+        </w:rPr>
+        <w:t xml:space="preserve"> có giá trị ở trong: </w:t>
+      </w:r>
+      <w:r>
+        <w:t>console.log()</w:t>
+      </w:r>
+      <w:r>
+        <w:rPr>
+          <w:lang w:val="vi-VN"/>
+        </w:rPr>
+        <w:t>;</w:t>
+      </w:r>
+    </w:p>
+    <w:p>
+      <w:pPr>
+        <w:pStyle w:val="ListParagraph"/>
+        <w:numPr>
+          <w:ilvl w:val="0"/>
+          <w:numId w:val="4"/>
+        </w:numPr>
+      </w:pPr>
+      <w:r>
+        <w:t>Case</w:t>
+      </w:r>
+      <w:r>
+        <w:rPr>
+          <w:lang w:val="vi-VN"/>
+        </w:rPr>
+        <w:t xml:space="preserve"> 2: </w:t>
+      </w:r>
+      <w:proofErr w:type="gramStart"/>
+      <w:r>
+        <w:rPr>
+          <w:lang w:val="vi-VN"/>
+        </w:rPr>
+        <w:t>console.</w:t>
+      </w:r>
+      <w:r>
+        <w:t>log(</w:t>
+      </w:r>
+      <w:proofErr w:type="gramEnd"/>
+      <w:r>
+        <w:t xml:space="preserve">) </w:t>
+      </w:r>
+      <w:r>
+        <w:rPr>
+          <w:lang w:val="vi-VN"/>
+        </w:rPr>
+        <w:t>có giá trị</w:t>
+      </w:r>
+      <w:r>
+        <w:rPr>
+          <w:b/>
+          <w:lang w:val="vi-VN"/>
+        </w:rPr>
+        <w:t xml:space="preserve"> STRING</w:t>
+      </w:r>
+      <w:r>
+        <w:rPr>
+          <w:lang w:val="vi-VN"/>
+        </w:rPr>
+        <w:t xml:space="preserve"> ở trong: console.log(“hello”)</w:t>
+      </w:r>
+      <w:r>
+        <w:rPr>
+          <w:lang w:val="vi-VN"/>
+        </w:rPr>
+        <w:t>;</w:t>
+      </w:r>
+    </w:p>
+    <w:p>
+      <w:r>
+        <w:t>Case</w:t>
+      </w:r>
+      <w:r>
+        <w:rPr>
+          <w:lang w:val="vi-VN"/>
+        </w:rPr>
+        <w:t xml:space="preserve"> 3: </w:t>
+      </w:r>
+      <w:proofErr w:type="gramStart"/>
+      <w:r>
+        <w:rPr>
+          <w:lang w:val="vi-VN"/>
+        </w:rPr>
+        <w:t>console.</w:t>
+      </w:r>
+      <w:r>
+        <w:t>log(</w:t>
+      </w:r>
+      <w:proofErr w:type="gramEnd"/>
+      <w:r>
+        <w:t xml:space="preserve">) </w:t>
+      </w:r>
+      <w:r>
+        <w:rPr>
+          <w:lang w:val="vi-VN"/>
+        </w:rPr>
+        <w:t>có giá trị</w:t>
+      </w:r>
+      <w:r>
+        <w:rPr>
+          <w:b/>
+          <w:lang w:val="vi-VN"/>
+        </w:rPr>
+        <w:t xml:space="preserve"> </w:t>
+      </w:r>
+      <w:r>
+        <w:rPr>
+          <w:b/>
+          <w:lang w:val="vi-VN"/>
+        </w:rPr>
+        <w:t>OBJECT</w:t>
+      </w:r>
+      <w:r>
+        <w:rPr>
+          <w:lang w:val="vi-VN"/>
+        </w:rPr>
+        <w:t xml:space="preserve"> ở trong: console.log(</w:t>
+      </w:r>
+      <w:r>
+        <w:rPr>
+          <w:lang w:val="vi-VN"/>
+        </w:rPr>
+        <w:t>date</w:t>
+      </w:r>
+      <w:r>
+        <w:rPr>
+          <w:lang w:val="vi-VN"/>
+        </w:rPr>
+        <w:t>)</w:t>
+      </w:r>
+      <w:r>
+        <w:rPr>
+          <w:lang w:val="vi-VN"/>
+        </w:rPr>
+        <w:t>;</w:t>
+      </w:r>
+    </w:p>
+    <w:p>
+      <w:r>
+        <w:rPr>
+          <w:lang w:val="vi-VN"/>
+        </w:rPr>
+        <w:t>+ check cấu trúc useEffect</w:t>
+      </w:r>
+    </w:p>
+    <w:p>
+      <w:pPr>
+        <w:rPr>
+          <w:lang w:val="vi-VN"/>
+        </w:rPr>
+      </w:pPr>
+      <w:r>
+        <w:rPr>
+          <w:lang w:val="vi-VN"/>
+        </w:rPr>
+        <w:t xml:space="preserve">+ check được khai báo biến </w:t>
+      </w:r>
+    </w:p>
+    <w:p>
+      <w:pPr>
+        <w:rPr>
+          <w:lang w:val="vi-VN"/>
+        </w:rPr>
+      </w:pPr>
+      <w:r>
+        <w:rPr>
+          <w:lang w:val="vi-VN"/>
+        </w:rPr>
+        <w:t>+ check được khai báo useState (chưa có khai báo kiểu object)</w:t>
+      </w:r>
+    </w:p>
+    <w:p>
+      <w:pPr>
+        <w:rPr>
+          <w:lang w:val="vi-VN"/>
+        </w:rPr>
+      </w:pPr>
+      <w:r>
+        <w:rPr>
+          <w:lang w:val="vi-VN"/>
+        </w:rPr>
+        <w:t>+ check được cấu trúc tổng thể của functional component</w:t>
+      </w:r>
+    </w:p>
+    <w:p>
+      <w:pPr>
+        <w:rPr>
+          <w:lang w:val="vi-VN"/>
+        </w:rPr>
+      </w:pPr>
+      <w:r>
+        <w:rPr>
+          <w:lang w:val="vi-VN"/>
+        </w:rPr>
+        <w:t xml:space="preserve">+ check được việc tạo hoàn chỉnh array: const array = [1,2,3,4,5]; </w:t>
+      </w:r>
+    </w:p>
+    <w:p>
+      <w:pPr>
+        <w:rPr>
+          <w:lang w:val="vi-VN"/>
+        </w:rPr>
+      </w:pPr>
+      <w:r>
+        <w:rPr>
+          <w:lang w:val="vi-VN"/>
+        </w:rPr>
+        <w:t>+ check được khai báo đơn giản date: const o = new Date();</w:t>
+      </w:r>
+    </w:p>
+    <w:p>
+      <w:pPr>
+        <w:rPr>
+          <w:lang w:val="vi-VN"/>
+        </w:rPr>
+      </w:pPr>
+    </w:p>
+    <w:p>
+      <w:pPr>
+        <w:rPr>
+          <w:lang w:val="vi-VN"/>
+        </w:rPr>
+      </w:pPr>
+    </w:p>
+    <w:p>
+      <w:pPr>
+        <w:rPr>
+          <w:lang w:val="vi-VN"/>
+        </w:rPr>
+      </w:pPr>
+    </w:p>
+    <w:p>
+      <w:pPr>
+        <w:rPr>
+          <w:b/>
+          <w:sz w:val="32"/>
+          <w:lang w:val="vi-VN"/>
+        </w:rPr>
+      </w:pPr>
+      <w:r>
+        <w:rPr>
+          <w:b/>
+          <w:sz w:val="32"/>
+          <w:lang w:val="vi-VN"/>
+        </w:rPr>
+        <w:t xml:space="preserve">Các testcase cần take care: </w:t>
+      </w:r>
+    </w:p>
+    <w:p>
+      <w:pPr>
+        <w:rPr>
+          <w:lang w:val="vi-VN"/>
+        </w:rPr>
+      </w:pPr>
+      <w:r>
+        <w:rPr>
+          <w:lang w:val="vi-VN"/>
+        </w:rPr>
+        <w:t xml:space="preserve">+ check các dòng lệnh trong functional component thêm ; đằng sau mọi dòng </w:t>
+      </w:r>
+    </w:p>
+    <w:p>
+      <w:pPr>
+        <w:rPr>
+          <w:lang w:val="vi-VN"/>
+        </w:rPr>
+      </w:pPr>
+      <w:r>
+        <w:rPr>
+          <w:lang w:val="vi-VN"/>
+        </w:rPr>
+        <w:t xml:space="preserve">+ khai báo useState với object nằm trong </w:t>
+      </w:r>
+    </w:p>
+    <w:p>
+      <w:pPr>
+        <w:rPr>
+          <w:lang w:val="vi-VN"/>
+        </w:rPr>
+      </w:pPr>
+      <w:r>
+        <w:rPr>
+          <w:lang w:val="vi-VN"/>
+        </w:rPr>
+        <w:t>+ bỏ param vào trong useEffect: check ra lỗi không được có param trong useEffect</w:t>
+      </w:r>
+    </w:p>
+    <w:p>
+      <w:pPr>
+        <w:rPr>
+          <w:lang w:val="vi-VN"/>
+        </w:rPr>
+      </w:pPr>
+      <w:r>
+        <w:rPr>
+          <w:lang w:val="vi-VN"/>
+        </w:rPr>
+        <w:t>+ check Không được return một Promise trực tiếp từ callback (kiểm tra kĩ hơn trong docs)</w:t>
+      </w:r>
+    </w:p>
+    <w:p>
+      <w:pPr>
+        <w:rPr>
+          <w:lang w:val="vi-VN"/>
+        </w:rPr>
+      </w:pPr>
+      <w:r>
+        <w:rPr>
+          <w:lang w:val="vi-VN"/>
+        </w:rPr>
+        <w:t>+ check không thể sử sử dụng hàm useEffect để thay đổi trực tiếp các giá trị state hoặc props mà không qua logic/điều kiện:</w:t>
+      </w:r>
+    </w:p>
+    <w:p>
+      <w:pPr>
+        <w:rPr>
+          <w:lang w:val="vi-VN"/>
+        </w:rPr>
+      </w:pPr>
+      <w:r>
+        <w:rPr>
+          <w:lang w:val="vi-VN"/>
+        </w:rPr>
+        <w:t>+ check xem thử khai</w:t>
+      </w:r>
+      <w:r>
+        <w:rPr>
+          <w:lang w:val="vi-VN"/>
+        </w:rPr>
+        <w:t xml:space="preserve"> báo</w:t>
+      </w:r>
+      <w:r>
+        <w:rPr>
+          <w:lang w:val="vi-VN"/>
+        </w:rPr>
+        <w:t xml:space="preserve"> nhiều biến có được accept khong </w:t>
+      </w:r>
+    </w:p>
+    <w:p>
+      <w:pPr>
+        <w:rPr>
+          <w:lang w:val="vi-VN"/>
+        </w:rPr>
+      </w:pPr>
+      <w:r>
+        <w:rPr>
+          <w:lang w:val="vi-VN"/>
+        </w:rPr>
+        <w:t>+ check xem hai hàm không được trùng tên nhau</w:t>
+      </w:r>
+    </w:p>
+    <w:p>
+      <w:pPr>
+        <w:rPr>
+          <w:lang w:val="vi-VN"/>
+        </w:rPr>
+      </w:pPr>
+      <w:r>
+        <w:rPr>
+          <w:lang w:val="vi-VN"/>
+        </w:rPr>
+        <w:t>+ check xem thử có báo lỗi khi trong console.log t</w:t>
+      </w:r>
+    </w:p>
+    <w:p>
+      <w:pPr>
+        <w:rPr>
+          <w:lang w:val="vi-VN"/>
+        </w:rPr>
+      </w:pPr>
+      <w:r>
+        <w:rPr>
+          <w:lang w:val="vi-VN"/>
+        </w:rPr>
+        <w:t xml:space="preserve">+ </w:t>
+      </w:r>
+      <w:r>
+        <w:rPr>
+          <w:lang w:val="vi-VN"/>
+        </w:rPr>
+        <w:t xml:space="preserve">check trường hợp sau: </w:t>
+      </w:r>
+    </w:p>
+    <w:p>
+      <w:pPr>
+        <w:rPr>
+          <w:lang w:val="vi-VN"/>
+        </w:rPr>
+      </w:pPr>
+      <w:r>
+        <w:rPr>
+          <w:lang w:val="vi-VN"/>
+        </w:rPr>
+        <w:t xml:space="preserve"> </w:t>
+      </w:r>
+      <w:r>
+        <w:rPr>
+          <w:lang w:val="vi-VN"/>
+        </w:rPr>
+        <w:drawing>
+          <wp:inline distT="0" distB="0" distL="0" distR="0" wp14:anchorId="66B4137F" wp14:editId="34E7E1BE">
+            <wp:extent cx="5943600" cy="3703320"/>
+            <wp:effectExtent l="0" t="0" r="0" b="0"/>
+            <wp:docPr id="8" name="Picture 8"/>
+            <wp:cNvGraphicFramePr>
+              <a:graphicFrameLocks xmlns:a="http://schemas.openxmlformats.org/drawingml/2006/main" noChangeAspect="1"/>
+            </wp:cNvGraphicFramePr>
+            <a:graphic xmlns:a="http://schemas.openxmlformats.org/drawingml/2006/main">
+              <a:graphicData uri="http://schemas.openxmlformats.org/drawingml/2006/picture">
+                <pic:pic xmlns:pic="http://schemas.openxmlformats.org/drawingml/2006/picture">
+                  <pic:nvPicPr>
+                    <pic:cNvPr id="1" name=""/>
+                    <pic:cNvPicPr/>
+                  </pic:nvPicPr>
+                  <pic:blipFill>
+                    <a:blip r:embed="rId12"/>
+                    <a:stretch>
+                      <a:fillRect/>
+                    </a:stretch>
+                  </pic:blipFill>
+                  <pic:spPr>
+                    <a:xfrm>
+                      <a:off x="0" y="0"/>
+                      <a:ext cx="5943600" cy="3703320"/>
+                    </a:xfrm>
+                    <a:prstGeom prst="rect">
+                      <a:avLst/>
+                    </a:prstGeom>
+                  </pic:spPr>
+                </pic:pic>
+              </a:graphicData>
+            </a:graphic>
+          </wp:inline>
+        </w:drawing>
+      </w:r>
+    </w:p>
+    <w:p>
+      <w:pPr>
+        <w:pStyle w:val="ListParagraph"/>
+        <w:numPr>
+          <w:ilvl w:val="0"/>
+          <w:numId w:val="3"/>
+        </w:numPr>
+        <w:rPr>
+          <w:lang w:val="vi-VN"/>
+        </w:rPr>
+      </w:pPr>
+      <w:r>
+        <w:rPr>
+          <w:lang w:val="vi-VN"/>
+        </w:rPr>
+        <w:t xml:space="preserve">Phải khai báo biến và có giá trị rồi thì ở dưới chỗ jsx mới dùng được không thì sẽ báo lỗi </w:t>
+      </w:r>
+    </w:p>
+    <w:p>
+      <w:pPr>
+        <w:rPr>
+          <w:lang w:val="vi-VN"/>
+        </w:rPr>
+      </w:pPr>
+      <w:r>
+        <w:lastRenderedPageBreak/>
+        <w:t xml:space="preserve">+ check </w:t>
+      </w:r>
+      <w:proofErr w:type="spellStart"/>
+      <w:r>
+        <w:t>xem</w:t>
+      </w:r>
+      <w:proofErr w:type="spellEnd"/>
+      <w:r>
+        <w:t xml:space="preserve"> </w:t>
+      </w:r>
+      <w:r>
+        <w:rPr>
+          <w:lang w:val="vi-VN"/>
+        </w:rPr>
+        <w:t xml:space="preserve">thử </w:t>
+      </w:r>
+      <w:r>
+        <w:rPr>
+          <w:lang w:val="vi-VN"/>
+        </w:rPr>
+        <w:t xml:space="preserve">các trường hợp sau: </w:t>
+      </w:r>
+    </w:p>
+    <w:p>
+      <w:pPr>
+        <w:rPr>
+          <w:lang w:val="vi-VN"/>
+        </w:rPr>
+      </w:pPr>
+      <w:r>
+        <w:rPr>
+          <w:lang w:val="vi-VN"/>
+        </w:rPr>
+        <w:drawing>
+          <wp:inline distT="0" distB="0" distL="0" distR="0" wp14:anchorId="0871D419" wp14:editId="3AF05AD5">
+            <wp:extent cx="3543795" cy="533474"/>
+            <wp:effectExtent l="0" t="0" r="0" b="0"/>
+            <wp:docPr id="9" name="Picture 9"/>
+            <wp:cNvGraphicFramePr>
+              <a:graphicFrameLocks xmlns:a="http://schemas.openxmlformats.org/drawingml/2006/main" noChangeAspect="1"/>
+            </wp:cNvGraphicFramePr>
+            <a:graphic xmlns:a="http://schemas.openxmlformats.org/drawingml/2006/main">
+              <a:graphicData uri="http://schemas.openxmlformats.org/drawingml/2006/picture">
+                <pic:pic xmlns:pic="http://schemas.openxmlformats.org/drawingml/2006/picture">
+                  <pic:nvPicPr>
+                    <pic:cNvPr id="1" name=""/>
+                    <pic:cNvPicPr/>
+                  </pic:nvPicPr>
+                  <pic:blipFill>
+                    <a:blip r:embed="rId13"/>
+                    <a:stretch>
+                      <a:fillRect/>
+                    </a:stretch>
+                  </pic:blipFill>
+                  <pic:spPr>
+                    <a:xfrm>
+                      <a:off x="0" y="0"/>
+                      <a:ext cx="3543795" cy="533474"/>
+                    </a:xfrm>
+                    <a:prstGeom prst="rect">
+                      <a:avLst/>
+                    </a:prstGeom>
+                  </pic:spPr>
+                </pic:pic>
+              </a:graphicData>
+            </a:graphic>
+          </wp:inline>
+        </w:drawing>
+      </w:r>
+    </w:p>
+    <w:p>
+      <w:pPr>
+        <w:rPr>
+          <w:lang w:val="vi-VN"/>
+        </w:rPr>
+      </w:pPr>
+      <w:r>
+        <w:rPr>
+          <w:lang w:val="vi-VN"/>
+        </w:rPr>
+        <w:drawing>
+          <wp:inline distT="0" distB="0" distL="0" distR="0" wp14:anchorId="4212BC74" wp14:editId="77EC2F23">
+            <wp:extent cx="2562583" cy="638264"/>
+            <wp:effectExtent l="0" t="0" r="9525" b="9525"/>
+            <wp:docPr id="10" name="Picture 10"/>
+            <wp:cNvGraphicFramePr>
+              <a:graphicFrameLocks xmlns:a="http://schemas.openxmlformats.org/drawingml/2006/main" noChangeAspect="1"/>
+            </wp:cNvGraphicFramePr>
+            <a:graphic xmlns:a="http://schemas.openxmlformats.org/drawingml/2006/main">
+              <a:graphicData uri="http://schemas.openxmlformats.org/drawingml/2006/picture">
+                <pic:pic xmlns:pic="http://schemas.openxmlformats.org/drawingml/2006/picture">
+                  <pic:nvPicPr>
+                    <pic:cNvPr id="1" name=""/>
+                    <pic:cNvPicPr/>
+                  </pic:nvPicPr>
+                  <pic:blipFill>
+                    <a:blip r:embed="rId14"/>
+                    <a:stretch>
+                      <a:fillRect/>
+                    </a:stretch>
+                  </pic:blipFill>
+                  <pic:spPr>
+                    <a:xfrm>
+                      <a:off x="0" y="0"/>
+                      <a:ext cx="2562583" cy="638264"/>
+                    </a:xfrm>
+                    <a:prstGeom prst="rect">
+                      <a:avLst/>
+                    </a:prstGeom>
+                  </pic:spPr>
+                </pic:pic>
+              </a:graphicData>
+            </a:graphic>
+          </wp:inline>
+        </w:drawing>
+      </w:r>
+    </w:p>
+    <w:p>
+      <w:pPr>
+        <w:rPr>
+          <w:lang w:val="vi-VN"/>
+        </w:rPr>
+      </w:pPr>
+      <w:r>
+        <w:rPr>
+          <w:lang w:val="vi-VN"/>
+        </w:rPr>
+        <w:drawing>
+          <wp:inline distT="0" distB="0" distL="0" distR="0" wp14:anchorId="527053A1" wp14:editId="0CE239BD">
+            <wp:extent cx="2648320" cy="609685"/>
+            <wp:effectExtent l="0" t="0" r="0" b="0"/>
+            <wp:docPr id="11" name="Picture 11"/>
+            <wp:cNvGraphicFramePr>
+              <a:graphicFrameLocks xmlns:a="http://schemas.openxmlformats.org/drawingml/2006/main" noChangeAspect="1"/>
+            </wp:cNvGraphicFramePr>
+            <a:graphic xmlns:a="http://schemas.openxmlformats.org/drawingml/2006/main">
+              <a:graphicData uri="http://schemas.openxmlformats.org/drawingml/2006/picture">
+                <pic:pic xmlns:pic="http://schemas.openxmlformats.org/drawingml/2006/picture">
+                  <pic:nvPicPr>
+                    <pic:cNvPr id="1" name=""/>
+                    <pic:cNvPicPr/>
+                  </pic:nvPicPr>
+                  <pic:blipFill>
+                    <a:blip r:embed="rId15"/>
+                    <a:stretch>
+                      <a:fillRect/>
+                    </a:stretch>
+                  </pic:blipFill>
+                  <pic:spPr>
+                    <a:xfrm>
+                      <a:off x="0" y="0"/>
+                      <a:ext cx="2648320" cy="609685"/>
+                    </a:xfrm>
+                    <a:prstGeom prst="rect">
+                      <a:avLst/>
+                    </a:prstGeom>
+                  </pic:spPr>
+                </pic:pic>
+              </a:graphicData>
+            </a:graphic>
+          </wp:inline>
+        </w:drawing>
+      </w:r>
+      <w:bookmarkStart w:id="0" w:name="_GoBack"/>
+      <w:bookmarkEnd w:id="0"/>
+    </w:p>
+    <w:p>
+      <w:pPr>
+        <w:rPr>
+          <w:lang w:val="vi-VN"/>
+        </w:rPr>
+      </w:pPr>
+    </w:p>
+    <w:p>
+      <w:pPr>
+        <w:rPr>
+          <w:lang w:val="vi-VN"/>
+        </w:rPr>
+      </w:pPr>
+    </w:p>
+    <w:p>
+      <w:pPr>
+        <w:rPr>
+          <w:b/>
+          <w:sz w:val="36"/>
+          <w:lang w:val="vi-VN"/>
+        </w:rPr>
+      </w:pPr>
+      <w:r>
+        <w:rPr>
+          <w:b/>
+          <w:sz w:val="36"/>
+          <w:lang w:val="vi-VN"/>
+        </w:rPr>
+        <w:t>NOTE:</w:t>
+      </w:r>
+    </w:p>
+    <w:p>
+      <w:r>
+        <w:rPr>
+          <w:lang w:val="vi-VN"/>
+        </w:rPr>
+        <w:t xml:space="preserve">+ </w:t>
+      </w:r>
+      <w:r>
+        <w:rPr>
+          <w:lang w:val="vi-VN"/>
+        </w:rPr>
+        <w:t>testcase/function</w:t>
+      </w:r>
+      <w:r>
+        <w:rPr>
+          <w:lang w:val="vi-VN"/>
+        </w:rPr>
+        <w:t xml:space="preserve"> nào ổn rồi thì dùng màu xanh phủ lê, ví dụ: </w:t>
+      </w:r>
+    </w:p>
+    <w:p>
+      <w:pPr>
+        <w:rPr>
+          <w:lang w:val="vi-VN"/>
+        </w:rPr>
+      </w:pPr>
+      <w:r>
+        <w:rPr>
+          <w:highlight w:val="green"/>
+          <w:lang w:val="vi-VN"/>
+        </w:rPr>
+        <w:t>+ check các dòng lệnh trong functional component thêm ; đằng sau mọi dòng</w:t>
+      </w:r>
+      <w:r>
+        <w:rPr>
+          <w:lang w:val="vi-VN"/>
+        </w:rPr>
+        <w:t xml:space="preserve"> </w:t>
+      </w:r>
+    </w:p>
+    <w:p>
+      <w:pPr>
+        <w:rPr>
+          <w:lang w:val="vi-VN"/>
+        </w:rPr>
+      </w:pPr>
+      <w:r>
+        <w:rPr>
+          <w:lang w:val="vi-VN"/>
+        </w:rPr>
+        <w:t xml:space="preserve">+ </w:t>
+      </w:r>
+      <w:r>
+        <w:rPr>
+          <w:lang w:val="vi-VN"/>
+        </w:rPr>
+        <w:t>testcase/function nào</w:t>
+      </w:r>
+      <w:r>
+        <w:rPr>
+          <w:lang w:val="vi-VN"/>
+        </w:rPr>
+        <w:t xml:space="preserve"> chưa</w:t>
+      </w:r>
+      <w:r>
+        <w:rPr>
+          <w:lang w:val="vi-VN"/>
+        </w:rPr>
+        <w:t xml:space="preserve"> ổn thì dùng màu </w:t>
+      </w:r>
+      <w:r>
+        <w:rPr>
+          <w:lang w:val="vi-VN"/>
+        </w:rPr>
+        <w:t>đỏ</w:t>
+      </w:r>
+      <w:r>
+        <w:rPr>
+          <w:lang w:val="vi-VN"/>
+        </w:rPr>
+        <w:t xml:space="preserve"> phủ lê, ví dụ:</w:t>
+      </w:r>
+    </w:p>
+    <w:p>
+      <w:pPr>
+        <w:rPr>
+          <w:lang w:val="vi-VN"/>
+        </w:rPr>
+      </w:pPr>
+      <w:r>
+        <w:rPr>
+          <w:highlight w:val="red"/>
+          <w:lang w:val="vi-VN"/>
+        </w:rPr>
+        <w:t>+ check các dòng lệnh trong functional component thêm ; đằng sau mọi dòng</w:t>
+      </w:r>
+      <w:r>
+        <w:rPr>
+          <w:lang w:val="vi-VN"/>
+        </w:rPr>
+        <w:t xml:space="preserve"> </w:t>
+      </w:r>
+    </w:p>
+    <w:p>
+      <w:pPr>
         <w:rPr>
           <w:lang w:val="vi-VN"/>
         </w:rPr>
@@ -728,6 +1625,119 @@
 <file path=word/numbering.xml><?xml version="1.0" encoding="utf-8"?>
 <w:numbering xmlns:wpc="http://schemas.microsoft.com/office/word/2010/wordprocessingCanvas" xmlns:cx="http://schemas.microsoft.com/office/drawing/2014/chartex" xmlns:cx1="http://schemas.microsoft.com/office/drawing/2015/9/8/chartex" xmlns:cx2="http://schemas.microsoft.com/office/drawing/2015/10/21/chartex" xmlns:cx3="http://schemas.microsoft.com/office/drawing/2016/5/9/chartex" xmlns:cx4="http://schemas.microsoft.com/office/drawing/2016/5/10/chartex" xmlns:cx5="http://schemas.microsoft.com/office/drawing/2016/5/11/chartex" xmlns:cx6="http://schemas.microsoft.com/office/drawing/2016/5/12/chartex" xmlns:cx7="http://schemas.microsoft.com/office/drawing/2016/5/13/chartex" xmlns:cx8="http://schemas.microsoft.com/office/drawing/2016/5/14/chartex" xmlns:mc="http://schemas.openxmlformats.org/markup-compatibility/2006" xmlns:aink="http://schemas.microsoft.com/office/drawing/2016/ink" xmlns:am3d="http://schemas.microsoft.com/office/drawing/2017/model3d" xmlns:o="urn:schemas-microsoft-com:office:office" xmlns:r="http://schemas.openxmlformats.org/officeDocument/2006/relationships" xmlns:m="http://schemas.openxmlformats.org/officeDocument/2006/math" xmlns:v="urn:schemas-microsoft-com:vml" xmlns:wp14="http://schemas.microsoft.com/office/word/2010/wordprocessingDrawing" xmlns:wp="http://schemas.openxmlformats.org/drawingml/2006/wordprocessingDrawing" xmlns:w10="urn:schemas-microsoft-com:office:word" xmlns:w="http://schemas.openxmlformats.org/wordprocessingml/2006/main" xmlns:w14="http://schemas.microsoft.com/office/word/2010/wordml" xmlns:w15="http://schemas.microsoft.com/office/word/2012/wordml" xmlns:w16cid="http://schemas.microsoft.com/office/word/2016/wordml/cid" xmlns:w16se="http://schemas.microsoft.com/office/word/2015/wordml/symex" xmlns:wpg="http://schemas.microsoft.com/office/word/2010/wordprocessingGroup" xmlns:wpi="http://schemas.microsoft.com/office/word/2010/wordprocessingInk" xmlns:wne="http://schemas.microsoft.com/office/word/2006/wordml" xmlns:wps="http://schemas.microsoft.com/office/word/2010/wordprocessingShape" mc:Ignorable="w14 w15 w16se w16cid wp14">
   <w:abstractNum w:abstractNumId="0" w15:restartNumberingAfterBreak="0">
+    <w:nsid w:val="29E7320A"/>
+    <w:multiLevelType w:val="hybridMultilevel"/>
+    <w:tmpl w:val="AEA0DEB6"/>
+    <w:lvl w:ilvl="0" w:tplc="04090001">
+      <w:start w:val="1"/>
+      <w:numFmt w:val="bullet"/>
+      <w:lvlText w:val=""/>
+      <w:lvlJc w:val="left"/>
+      <w:pPr>
+        <w:ind w:left="720" w:hanging="360"/>
+      </w:pPr>
+      <w:rPr>
+        <w:rFonts w:ascii="Symbol" w:hAnsi="Symbol" w:hint="default"/>
+      </w:rPr>
+    </w:lvl>
+    <w:lvl w:ilvl="1" w:tplc="04090003" w:tentative="1">
+      <w:start w:val="1"/>
+      <w:numFmt w:val="bullet"/>
+      <w:lvlText w:val="o"/>
+      <w:lvlJc w:val="left"/>
+      <w:pPr>
+        <w:ind w:left="1440" w:hanging="360"/>
+      </w:pPr>
+      <w:rPr>
+        <w:rFonts w:ascii="Courier New" w:hAnsi="Courier New" w:cs="Courier New" w:hint="default"/>
+      </w:rPr>
+    </w:lvl>
+    <w:lvl w:ilvl="2" w:tplc="04090005" w:tentative="1">
+      <w:start w:val="1"/>
+      <w:numFmt w:val="bullet"/>
+      <w:lvlText w:val=""/>
+      <w:lvlJc w:val="left"/>
+      <w:pPr>
+        <w:ind w:left="2160" w:hanging="360"/>
+      </w:pPr>
+      <w:rPr>
+        <w:rFonts w:ascii="Wingdings" w:hAnsi="Wingdings" w:hint="default"/>
+      </w:rPr>
+    </w:lvl>
+    <w:lvl w:ilvl="3" w:tplc="04090001" w:tentative="1">
+      <w:start w:val="1"/>
+      <w:numFmt w:val="bullet"/>
+      <w:lvlText w:val=""/>
+      <w:lvlJc w:val="left"/>
+      <w:pPr>
+        <w:ind w:left="2880" w:hanging="360"/>
+      </w:pPr>
+      <w:rPr>
+        <w:rFonts w:ascii="Symbol" w:hAnsi="Symbol" w:hint="default"/>
+      </w:rPr>
+    </w:lvl>
+    <w:lvl w:ilvl="4" w:tplc="04090003" w:tentative="1">
+      <w:start w:val="1"/>
+      <w:numFmt w:val="bullet"/>
+      <w:lvlText w:val="o"/>
+      <w:lvlJc w:val="left"/>
+      <w:pPr>
+        <w:ind w:left="3600" w:hanging="360"/>
+      </w:pPr>
+      <w:rPr>
+        <w:rFonts w:ascii="Courier New" w:hAnsi="Courier New" w:cs="Courier New" w:hint="default"/>
+      </w:rPr>
+    </w:lvl>
+    <w:lvl w:ilvl="5" w:tplc="04090005" w:tentative="1">
+      <w:start w:val="1"/>
+      <w:numFmt w:val="bullet"/>
+      <w:lvlText w:val=""/>
+      <w:lvlJc w:val="left"/>
+      <w:pPr>
+        <w:ind w:left="4320" w:hanging="360"/>
+      </w:pPr>
+      <w:rPr>
+        <w:rFonts w:ascii="Wingdings" w:hAnsi="Wingdings" w:hint="default"/>
+      </w:rPr>
+    </w:lvl>
+    <w:lvl w:ilvl="6" w:tplc="04090001" w:tentative="1">
+      <w:start w:val="1"/>
+      <w:numFmt w:val="bullet"/>
+      <w:lvlText w:val=""/>
+      <w:lvlJc w:val="left"/>
+      <w:pPr>
+        <w:ind w:left="5040" w:hanging="360"/>
+      </w:pPr>
+      <w:rPr>
+        <w:rFonts w:ascii="Symbol" w:hAnsi="Symbol" w:hint="default"/>
+      </w:rPr>
+    </w:lvl>
+    <w:lvl w:ilvl="7" w:tplc="04090003" w:tentative="1">
+      <w:start w:val="1"/>
+      <w:numFmt w:val="bullet"/>
+      <w:lvlText w:val="o"/>
+      <w:lvlJc w:val="left"/>
+      <w:pPr>
+        <w:ind w:left="5760" w:hanging="360"/>
+      </w:pPr>
+      <w:rPr>
+        <w:rFonts w:ascii="Courier New" w:hAnsi="Courier New" w:cs="Courier New" w:hint="default"/>
+      </w:rPr>
+    </w:lvl>
+    <w:lvl w:ilvl="8" w:tplc="04090005" w:tentative="1">
+      <w:start w:val="1"/>
+      <w:numFmt w:val="bullet"/>
+      <w:lvlText w:val=""/>
+      <w:lvlJc w:val="left"/>
+      <w:pPr>
+        <w:ind w:left="6480" w:hanging="360"/>
+      </w:pPr>
+      <w:rPr>
+        <w:rFonts w:ascii="Wingdings" w:hAnsi="Wingdings" w:hint="default"/>
+      </w:rPr>
+    </w:lvl>
+  </w:abstractNum>
+  <w:abstractNum w:abstractNumId="1" w15:restartNumberingAfterBreak="0">
     <w:nsid w:val="38997C07"/>
     <w:multiLevelType w:val="hybridMultilevel"/>
     <w:tmpl w:val="DC1E2396"/>
@@ -813,7 +1823,7 @@
       </w:pPr>
     </w:lvl>
   </w:abstractNum>
-  <w:abstractNum w:abstractNumId="1" w15:restartNumberingAfterBreak="0">
+  <w:abstractNum w:abstractNumId="2" w15:restartNumberingAfterBreak="0">
     <w:nsid w:val="6A7A1342"/>
     <w:multiLevelType w:val="hybridMultilevel"/>
     <w:tmpl w:val="0D70D19A"/>
@@ -925,11 +1935,129 @@
       </w:rPr>
     </w:lvl>
   </w:abstractNum>
+  <w:abstractNum w:abstractNumId="3" w15:restartNumberingAfterBreak="0">
+    <w:nsid w:val="6E992AFF"/>
+    <w:multiLevelType w:val="hybridMultilevel"/>
+    <w:tmpl w:val="E5CAF608"/>
+    <w:lvl w:ilvl="0" w:tplc="676AAA6E">
+      <w:numFmt w:val="bullet"/>
+      <w:lvlText w:val=""/>
+      <w:lvlJc w:val="left"/>
+      <w:pPr>
+        <w:ind w:left="720" w:hanging="360"/>
+      </w:pPr>
+      <w:rPr>
+        <w:rFonts w:ascii="Wingdings" w:eastAsiaTheme="minorHAnsi" w:hAnsi="Wingdings" w:cstheme="minorBidi" w:hint="default"/>
+      </w:rPr>
+    </w:lvl>
+    <w:lvl w:ilvl="1" w:tplc="04090003" w:tentative="1">
+      <w:start w:val="1"/>
+      <w:numFmt w:val="bullet"/>
+      <w:lvlText w:val="o"/>
+      <w:lvlJc w:val="left"/>
+      <w:pPr>
+        <w:ind w:left="1440" w:hanging="360"/>
+      </w:pPr>
+      <w:rPr>
+        <w:rFonts w:ascii="Courier New" w:hAnsi="Courier New" w:cs="Courier New" w:hint="default"/>
+      </w:rPr>
+    </w:lvl>
+    <w:lvl w:ilvl="2" w:tplc="04090005" w:tentative="1">
+      <w:start w:val="1"/>
+      <w:numFmt w:val="bullet"/>
+      <w:lvlText w:val=""/>
+      <w:lvlJc w:val="left"/>
+      <w:pPr>
+        <w:ind w:left="2160" w:hanging="360"/>
+      </w:pPr>
+      <w:rPr>
+        <w:rFonts w:ascii="Wingdings" w:hAnsi="Wingdings" w:hint="default"/>
+      </w:rPr>
+    </w:lvl>
+    <w:lvl w:ilvl="3" w:tplc="04090001" w:tentative="1">
+      <w:start w:val="1"/>
+      <w:numFmt w:val="bullet"/>
+      <w:lvlText w:val=""/>
+      <w:lvlJc w:val="left"/>
+      <w:pPr>
+        <w:ind w:left="2880" w:hanging="360"/>
+      </w:pPr>
+      <w:rPr>
+        <w:rFonts w:ascii="Symbol" w:hAnsi="Symbol" w:hint="default"/>
+      </w:rPr>
+    </w:lvl>
+    <w:lvl w:ilvl="4" w:tplc="04090003" w:tentative="1">
+      <w:start w:val="1"/>
+      <w:numFmt w:val="bullet"/>
+      <w:lvlText w:val="o"/>
+      <w:lvlJc w:val="left"/>
+      <w:pPr>
+        <w:ind w:left="3600" w:hanging="360"/>
+      </w:pPr>
+      <w:rPr>
+        <w:rFonts w:ascii="Courier New" w:hAnsi="Courier New" w:cs="Courier New" w:hint="default"/>
+      </w:rPr>
+    </w:lvl>
+    <w:lvl w:ilvl="5" w:tplc="04090005" w:tentative="1">
+      <w:start w:val="1"/>
+      <w:numFmt w:val="bullet"/>
+      <w:lvlText w:val=""/>
+      <w:lvlJc w:val="left"/>
+      <w:pPr>
+        <w:ind w:left="4320" w:hanging="360"/>
+      </w:pPr>
+      <w:rPr>
+        <w:rFonts w:ascii="Wingdings" w:hAnsi="Wingdings" w:hint="default"/>
+      </w:rPr>
+    </w:lvl>
+    <w:lvl w:ilvl="6" w:tplc="04090001" w:tentative="1">
+      <w:start w:val="1"/>
+      <w:numFmt w:val="bullet"/>
+      <w:lvlText w:val=""/>
+      <w:lvlJc w:val="left"/>
+      <w:pPr>
+        <w:ind w:left="5040" w:hanging="360"/>
+      </w:pPr>
+      <w:rPr>
+        <w:rFonts w:ascii="Symbol" w:hAnsi="Symbol" w:hint="default"/>
+      </w:rPr>
+    </w:lvl>
+    <w:lvl w:ilvl="7" w:tplc="04090003" w:tentative="1">
+      <w:start w:val="1"/>
+      <w:numFmt w:val="bullet"/>
+      <w:lvlText w:val="o"/>
+      <w:lvlJc w:val="left"/>
+      <w:pPr>
+        <w:ind w:left="5760" w:hanging="360"/>
+      </w:pPr>
+      <w:rPr>
+        <w:rFonts w:ascii="Courier New" w:hAnsi="Courier New" w:cs="Courier New" w:hint="default"/>
+      </w:rPr>
+    </w:lvl>
+    <w:lvl w:ilvl="8" w:tplc="04090005" w:tentative="1">
+      <w:start w:val="1"/>
+      <w:numFmt w:val="bullet"/>
+      <w:lvlText w:val=""/>
+      <w:lvlJc w:val="left"/>
+      <w:pPr>
+        <w:ind w:left="6480" w:hanging="360"/>
+      </w:pPr>
+      <w:rPr>
+        <w:rFonts w:ascii="Wingdings" w:hAnsi="Wingdings" w:hint="default"/>
+      </w:rPr>
+    </w:lvl>
+  </w:abstractNum>
   <w:num w:numId="1">
-    <w:abstractNumId w:val="0"/>
+    <w:abstractNumId w:val="1"/>
   </w:num>
   <w:num w:numId="2">
-    <w:abstractNumId w:val="1"/>
+    <w:abstractNumId w:val="2"/>
+  </w:num>
+  <w:num w:numId="3">
+    <w:abstractNumId w:val="3"/>
+  </w:num>
+  <w:num w:numId="4">
+    <w:abstractNumId w:val="0"/>
   </w:num>
 </w:numbering>
 </file>
@@ -1331,6 +2459,7 @@
   <w:style w:type="paragraph" w:default="1" w:styleId="Normal">
     <w:name w:val="Normal"/>
     <w:qFormat/>
+    <w:rsid w:val="003A2434"/>
   </w:style>
   <w:style w:type="character" w:default="1" w:styleId="DefaultParagraphFont">
     <w:name w:val="Default Paragraph Font"/>

</xml_diff>